<commit_message>
feat(main): lab 03 and lab 02
</commit_message>
<xml_diff>
--- a/labs/lab02/report/report.docx
+++ b/labs/lab02/report/report.docx
@@ -133,7 +133,7 @@
       </w:r>
     </w:p>
     <w:bookmarkEnd w:id="20"/>
-    <w:bookmarkStart w:id="21" w:name="задание"/>
+    <w:bookmarkStart w:id="53" w:name="выполнение-лабораторной-работы"/>
     <w:p>
       <w:pPr>
         <w:pStyle w:val="Heading1"/>
@@ -143,404 +143,6 @@
           <w:rStyle w:val="SectionNumber"/>
         </w:rPr>
         <w:t xml:space="preserve">2</w:t>
-      </w:r>
-      <w:r>
-        <w:tab/>
-      </w:r>
-      <w:r>
-        <w:t xml:space="preserve">Задание</w:t>
-      </w:r>
-    </w:p>
-    <w:p>
-      <w:pPr>
-        <w:numPr>
-          <w:ilvl w:val="0"/>
-          <w:numId w:val="1001"/>
-        </w:numPr>
-        <w:pStyle w:val="Compact"/>
-      </w:pPr>
-      <w:r>
-        <w:t xml:space="preserve">Создайте отчет по выполнению лабораторной работы в соответствующем каталоге</w:t>
-      </w:r>
-      <w:r>
-        <w:t xml:space="preserve"> </w:t>
-      </w:r>
-      <w:r>
-        <w:t xml:space="preserve">рабочего пространства (labs&gt;lab02&gt;report).</w:t>
-      </w:r>
-    </w:p>
-    <w:p>
-      <w:pPr>
-        <w:numPr>
-          <w:ilvl w:val="0"/>
-          <w:numId w:val="1001"/>
-        </w:numPr>
-        <w:pStyle w:val="Compact"/>
-      </w:pPr>
-      <w:r>
-        <w:t xml:space="preserve">Скопируйте отчеты по выполнению предыдущих лабораторных работ в соответствую-</w:t>
-      </w:r>
-      <w:r>
-        <w:t xml:space="preserve"> </w:t>
-      </w:r>
-      <w:r>
-        <w:t xml:space="preserve">щие каталоги созданного рабочего пространства.</w:t>
-      </w:r>
-    </w:p>
-    <w:p>
-      <w:pPr>
-        <w:numPr>
-          <w:ilvl w:val="0"/>
-          <w:numId w:val="1001"/>
-        </w:numPr>
-        <w:pStyle w:val="Compact"/>
-      </w:pPr>
-      <w:r>
-        <w:t xml:space="preserve">Загрузите файлы на github</w:t>
-      </w:r>
-    </w:p>
-    <w:bookmarkEnd w:id="21"/>
-    <w:bookmarkStart w:id="22" w:name="теоретическое-введение"/>
-    <w:p>
-      <w:pPr>
-        <w:pStyle w:val="Heading1"/>
-      </w:pPr>
-      <w:r>
-        <w:rPr>
-          <w:rStyle w:val="SectionNumber"/>
-        </w:rPr>
-        <w:t xml:space="preserve">3</w:t>
-      </w:r>
-      <w:r>
-        <w:tab/>
-      </w:r>
-      <w:r>
-        <w:t xml:space="preserve">Теоретическое введение</w:t>
-      </w:r>
-    </w:p>
-    <w:bookmarkStart w:id="0" w:name="tbl:std-dir"/>
-    <w:p>
-      <w:pPr>
-        <w:pStyle w:val="TableCaption"/>
-      </w:pPr>
-      <w:r>
-        <w:t xml:space="preserve">Table 1: Описание некоторых каталогов файловой системы GNU Linux</w:t>
-      </w:r>
-      <w:r>
-        <w:t xml:space="preserve"> </w:t>
-      </w:r>
-    </w:p>
-    <w:tbl>
-      <w:tblPr>
-        <w:tblStyle w:val="Table"/>
-        <w:tblW w:type="pct" w:w="5000"/>
-        <w:tblLook w:firstRow="1" w:lastRow="0" w:firstColumn="0" w:lastColumn="0" w:noHBand="0" w:noVBand="0" w:val="0020"/>
-        <w:tblCaption w:val="Table 1: Описание некоторых каталогов файловой системы GNU Linux "/>
-      </w:tblPr>
-      <w:tblGrid>
-        <w:gridCol w:w="803"/>
-        <w:gridCol w:w="7116"/>
-      </w:tblGrid>
-      <w:tr>
-        <w:trPr>
-          <w:tblHeader w:val="true"/>
-        </w:trPr>
-        <w:tc>
-          <w:tcPr/>
-          <w:p>
-            <w:pPr>
-              <w:pStyle w:val="Compact"/>
-              <w:jc w:val="left"/>
-            </w:pPr>
-            <w:r>
-              <w:t xml:space="preserve">Имя каталога</w:t>
-            </w:r>
-          </w:p>
-        </w:tc>
-        <w:tc>
-          <w:tcPr/>
-          <w:p>
-            <w:pPr>
-              <w:pStyle w:val="Compact"/>
-              <w:jc w:val="left"/>
-            </w:pPr>
-            <w:r>
-              <w:t xml:space="preserve">Описание каталога</w:t>
-            </w:r>
-          </w:p>
-        </w:tc>
-      </w:tr>
-      <w:tr>
-        <w:tc>
-          <w:tcPr/>
-          <w:p>
-            <w:pPr>
-              <w:pStyle w:val="Compact"/>
-              <w:jc w:val="left"/>
-            </w:pPr>
-            <w:r>
-              <w:rPr>
-                <w:rStyle w:val="VerbatimChar"/>
-              </w:rPr>
-              <w:t xml:space="preserve">/</w:t>
-            </w:r>
-          </w:p>
-        </w:tc>
-        <w:tc>
-          <w:tcPr/>
-          <w:p>
-            <w:pPr>
-              <w:pStyle w:val="Compact"/>
-              <w:jc w:val="left"/>
-            </w:pPr>
-            <w:r>
-              <w:t xml:space="preserve">Корневая директория, содержащая всю файловую</w:t>
-            </w:r>
-          </w:p>
-        </w:tc>
-      </w:tr>
-      <w:tr>
-        <w:tc>
-          <w:tcPr/>
-          <w:p>
-            <w:pPr>
-              <w:pStyle w:val="Compact"/>
-              <w:jc w:val="left"/>
-            </w:pPr>
-            <w:r>
-              <w:rPr>
-                <w:rStyle w:val="VerbatimChar"/>
-              </w:rPr>
-              <w:t xml:space="preserve">/bin</w:t>
-            </w:r>
-          </w:p>
-        </w:tc>
-        <w:tc>
-          <w:tcPr/>
-          <w:p>
-            <w:pPr>
-              <w:pStyle w:val="Compact"/>
-              <w:jc w:val="left"/>
-            </w:pPr>
-            <w:r>
-              <w:t xml:space="preserve">Основные системные утилиты, необходимые как в однопользовательском режиме, так и при обычной работе всем пользователям</w:t>
-            </w:r>
-          </w:p>
-        </w:tc>
-      </w:tr>
-      <w:tr>
-        <w:tc>
-          <w:tcPr/>
-          <w:p>
-            <w:pPr>
-              <w:pStyle w:val="Compact"/>
-              <w:jc w:val="left"/>
-            </w:pPr>
-            <w:r>
-              <w:rPr>
-                <w:rStyle w:val="VerbatimChar"/>
-              </w:rPr>
-              <w:t xml:space="preserve">/etc</w:t>
-            </w:r>
-          </w:p>
-        </w:tc>
-        <w:tc>
-          <w:tcPr/>
-          <w:p>
-            <w:pPr>
-              <w:pStyle w:val="Compact"/>
-              <w:jc w:val="left"/>
-            </w:pPr>
-            <w:r>
-              <w:t xml:space="preserve">Общесистемные конфигурационные файлы и файлы конфигурации установленных программ</w:t>
-            </w:r>
-          </w:p>
-        </w:tc>
-      </w:tr>
-      <w:tr>
-        <w:tc>
-          <w:tcPr/>
-          <w:p>
-            <w:pPr>
-              <w:pStyle w:val="Compact"/>
-              <w:jc w:val="left"/>
-            </w:pPr>
-            <w:r>
-              <w:rPr>
-                <w:rStyle w:val="VerbatimChar"/>
-              </w:rPr>
-              <w:t xml:space="preserve">/home</w:t>
-            </w:r>
-          </w:p>
-        </w:tc>
-        <w:tc>
-          <w:tcPr/>
-          <w:p>
-            <w:pPr>
-              <w:pStyle w:val="Compact"/>
-              <w:jc w:val="left"/>
-            </w:pPr>
-            <w:r>
-              <w:t xml:space="preserve">Содержит домашние директории пользователей, которые, в свою очередь, содержат персональные настройки и данные пользователя</w:t>
-            </w:r>
-          </w:p>
-        </w:tc>
-      </w:tr>
-      <w:tr>
-        <w:tc>
-          <w:tcPr/>
-          <w:p>
-            <w:pPr>
-              <w:pStyle w:val="Compact"/>
-              <w:jc w:val="left"/>
-            </w:pPr>
-            <w:r>
-              <w:rPr>
-                <w:rStyle w:val="VerbatimChar"/>
-              </w:rPr>
-              <w:t xml:space="preserve">/media</w:t>
-            </w:r>
-          </w:p>
-        </w:tc>
-        <w:tc>
-          <w:tcPr/>
-          <w:p>
-            <w:pPr>
-              <w:pStyle w:val="Compact"/>
-              <w:jc w:val="left"/>
-            </w:pPr>
-            <w:r>
-              <w:t xml:space="preserve">Точки монтирования для сменных носителей</w:t>
-            </w:r>
-          </w:p>
-        </w:tc>
-      </w:tr>
-      <w:tr>
-        <w:tc>
-          <w:tcPr/>
-          <w:p>
-            <w:pPr>
-              <w:pStyle w:val="Compact"/>
-              <w:jc w:val="left"/>
-            </w:pPr>
-            <w:r>
-              <w:rPr>
-                <w:rStyle w:val="VerbatimChar"/>
-              </w:rPr>
-              <w:t xml:space="preserve">/root</w:t>
-            </w:r>
-          </w:p>
-        </w:tc>
-        <w:tc>
-          <w:tcPr/>
-          <w:p>
-            <w:pPr>
-              <w:pStyle w:val="Compact"/>
-              <w:jc w:val="left"/>
-            </w:pPr>
-            <w:r>
-              <w:t xml:space="preserve">Домашняя директория пользователя</w:t>
-            </w:r>
-            <w:r>
-              <w:t xml:space="preserve"> </w:t>
-            </w:r>
-            <w:r>
-              <w:rPr>
-                <w:rStyle w:val="VerbatimChar"/>
-              </w:rPr>
-              <w:t xml:space="preserve">root</w:t>
-            </w:r>
-          </w:p>
-        </w:tc>
-      </w:tr>
-      <w:tr>
-        <w:tc>
-          <w:tcPr/>
-          <w:p>
-            <w:pPr>
-              <w:pStyle w:val="Compact"/>
-              <w:jc w:val="left"/>
-            </w:pPr>
-            <w:r>
-              <w:rPr>
-                <w:rStyle w:val="VerbatimChar"/>
-              </w:rPr>
-              <w:t xml:space="preserve">/tmp</w:t>
-            </w:r>
-          </w:p>
-        </w:tc>
-        <w:tc>
-          <w:tcPr/>
-          <w:p>
-            <w:pPr>
-              <w:pStyle w:val="Compact"/>
-              <w:jc w:val="left"/>
-            </w:pPr>
-            <w:r>
-              <w:t xml:space="preserve">Временные файлы</w:t>
-            </w:r>
-          </w:p>
-        </w:tc>
-      </w:tr>
-      <w:tr>
-        <w:tc>
-          <w:tcPr/>
-          <w:p>
-            <w:pPr>
-              <w:pStyle w:val="Compact"/>
-              <w:jc w:val="left"/>
-            </w:pPr>
-            <w:r>
-              <w:rPr>
-                <w:rStyle w:val="VerbatimChar"/>
-              </w:rPr>
-              <w:t xml:space="preserve">/usr</w:t>
-            </w:r>
-          </w:p>
-        </w:tc>
-        <w:tc>
-          <w:tcPr/>
-          <w:p>
-            <w:pPr>
-              <w:pStyle w:val="Compact"/>
-              <w:jc w:val="left"/>
-            </w:pPr>
-            <w:r>
-              <w:t xml:space="preserve">Вторичная иерархия для данных пользователя</w:t>
-            </w:r>
-          </w:p>
-        </w:tc>
-      </w:tr>
-    </w:tbl>
-    <w:bookmarkEnd w:id="0"/>
-    <w:p>
-      <w:pPr>
-        <w:pStyle w:val="BodyText"/>
-      </w:pPr>
-      <w:r>
-        <w:t xml:space="preserve">Более подробно об Unix см. в</w:t>
-      </w:r>
-      <w:r>
-        <w:t xml:space="preserve"> </w:t>
-      </w:r>
-      <w:r>
-        <w:t xml:space="preserve">[1–6]</w:t>
-      </w:r>
-      <w:r>
-        <w:t xml:space="preserve">.</w:t>
-      </w:r>
-    </w:p>
-    <w:bookmarkEnd w:id="22"/>
-    <w:bookmarkStart w:id="55" w:name="выполнение-лабораторной-работы"/>
-    <w:p>
-      <w:pPr>
-        <w:pStyle w:val="Heading1"/>
-      </w:pPr>
-      <w:r>
-        <w:rPr>
-          <w:rStyle w:val="SectionNumber"/>
-        </w:rPr>
-        <w:t xml:space="preserve">4</w:t>
       </w:r>
       <w:r>
         <w:tab/>
@@ -592,7 +194,7 @@
       <w:pPr>
         <w:pStyle w:val="CaptionedFigure"/>
       </w:pPr>
-      <w:bookmarkStart w:id="24" w:name="fig:002"/>
+      <w:bookmarkStart w:id="22" w:name="fig:002"/>
       <w:r>
         <w:drawing>
           <wp:inline>
@@ -609,7 +211,7 @@
                     </pic:cNvPicPr>
                   </pic:nvPicPr>
                   <pic:blipFill>
-                    <a:blip r:embed="rId23"/>
+                    <a:blip r:embed="rId21"/>
                     <a:stretch>
                       <a:fillRect/>
                     </a:stretch>
@@ -635,7 +237,7 @@
           </wp:inline>
         </w:drawing>
       </w:r>
-      <w:bookmarkEnd w:id="24"/>
+      <w:bookmarkEnd w:id="22"/>
     </w:p>
     <w:p>
       <w:pPr>
@@ -692,7 +294,7 @@
       <w:pPr>
         <w:pStyle w:val="CaptionedFigure"/>
       </w:pPr>
-      <w:bookmarkStart w:id="26" w:name="fig:003"/>
+      <w:bookmarkStart w:id="24" w:name="fig:003"/>
       <w:r>
         <w:drawing>
           <wp:inline>
@@ -709,7 +311,7 @@
                     </pic:cNvPicPr>
                   </pic:nvPicPr>
                   <pic:blipFill>
-                    <a:blip r:embed="rId25"/>
+                    <a:blip r:embed="rId23"/>
                     <a:stretch>
                       <a:fillRect/>
                     </a:stretch>
@@ -735,7 +337,7 @@
           </wp:inline>
         </w:drawing>
       </w:r>
-      <w:bookmarkEnd w:id="26"/>
+      <w:bookmarkEnd w:id="24"/>
     </w:p>
     <w:p>
       <w:pPr>
@@ -773,7 +375,7 @@
       <w:pPr>
         <w:pStyle w:val="CaptionedFigure"/>
       </w:pPr>
-      <w:bookmarkStart w:id="28" w:name="fig:004"/>
+      <w:bookmarkStart w:id="26" w:name="fig:004"/>
       <w:r>
         <w:drawing>
           <wp:inline>
@@ -790,7 +392,7 @@
                     </pic:cNvPicPr>
                   </pic:nvPicPr>
                   <pic:blipFill>
-                    <a:blip r:embed="rId27"/>
+                    <a:blip r:embed="rId25"/>
                     <a:stretch>
                       <a:fillRect/>
                     </a:stretch>
@@ -816,7 +418,7 @@
           </wp:inline>
         </w:drawing>
       </w:r>
-      <w:bookmarkEnd w:id="28"/>
+      <w:bookmarkEnd w:id="26"/>
     </w:p>
     <w:p>
       <w:pPr>
@@ -854,7 +456,7 @@
       <w:pPr>
         <w:pStyle w:val="CaptionedFigure"/>
       </w:pPr>
-      <w:bookmarkStart w:id="30" w:name="fig:005"/>
+      <w:bookmarkStart w:id="28" w:name="fig:005"/>
       <w:r>
         <w:drawing>
           <wp:inline>
@@ -871,7 +473,7 @@
                     </pic:cNvPicPr>
                   </pic:nvPicPr>
                   <pic:blipFill>
-                    <a:blip r:embed="rId29"/>
+                    <a:blip r:embed="rId27"/>
                     <a:stretch>
                       <a:fillRect/>
                     </a:stretch>
@@ -897,7 +499,7 @@
           </wp:inline>
         </w:drawing>
       </w:r>
-      <w:bookmarkEnd w:id="30"/>
+      <w:bookmarkEnd w:id="28"/>
     </w:p>
     <w:p>
       <w:pPr>
@@ -935,7 +537,7 @@
       <w:pPr>
         <w:pStyle w:val="CaptionedFigure"/>
       </w:pPr>
-      <w:bookmarkStart w:id="32" w:name="fig:006"/>
+      <w:bookmarkStart w:id="30" w:name="fig:006"/>
       <w:r>
         <w:drawing>
           <wp:inline>
@@ -952,7 +554,7 @@
                     </pic:cNvPicPr>
                   </pic:nvPicPr>
                   <pic:blipFill>
-                    <a:blip r:embed="rId31"/>
+                    <a:blip r:embed="rId29"/>
                     <a:stretch>
                       <a:fillRect/>
                     </a:stretch>
@@ -978,7 +580,7 @@
           </wp:inline>
         </w:drawing>
       </w:r>
-      <w:bookmarkEnd w:id="32"/>
+      <w:bookmarkEnd w:id="30"/>
     </w:p>
     <w:p>
       <w:pPr>
@@ -1016,7 +618,7 @@
       <w:pPr>
         <w:pStyle w:val="CaptionedFigure"/>
       </w:pPr>
-      <w:bookmarkStart w:id="34" w:name="fig:007"/>
+      <w:bookmarkStart w:id="32" w:name="fig:007"/>
       <w:r>
         <w:drawing>
           <wp:inline>
@@ -1033,7 +635,7 @@
                     </pic:cNvPicPr>
                   </pic:nvPicPr>
                   <pic:blipFill>
-                    <a:blip r:embed="rId33"/>
+                    <a:blip r:embed="rId31"/>
                     <a:stretch>
                       <a:fillRect/>
                     </a:stretch>
@@ -1059,7 +661,7 @@
           </wp:inline>
         </w:drawing>
       </w:r>
-      <w:bookmarkEnd w:id="34"/>
+      <w:bookmarkEnd w:id="32"/>
     </w:p>
     <w:p>
       <w:pPr>
@@ -1111,7 +713,7 @@
       <w:pPr>
         <w:pStyle w:val="CaptionedFigure"/>
       </w:pPr>
-      <w:bookmarkStart w:id="36" w:name="fig:008"/>
+      <w:bookmarkStart w:id="34" w:name="fig:008"/>
       <w:r>
         <w:drawing>
           <wp:inline>
@@ -1128,7 +730,7 @@
                     </pic:cNvPicPr>
                   </pic:nvPicPr>
                   <pic:blipFill>
-                    <a:blip r:embed="rId35"/>
+                    <a:blip r:embed="rId33"/>
                     <a:stretch>
                       <a:fillRect/>
                     </a:stretch>
@@ -1154,7 +756,7 @@
           </wp:inline>
         </w:drawing>
       </w:r>
-      <w:bookmarkEnd w:id="36"/>
+      <w:bookmarkEnd w:id="34"/>
     </w:p>
     <w:p>
       <w:pPr>
@@ -1170,7 +772,7 @@
       <w:pPr>
         <w:pStyle w:val="CaptionedFigure"/>
       </w:pPr>
-      <w:bookmarkStart w:id="38" w:name="fig:009"/>
+      <w:bookmarkStart w:id="36" w:name="fig:009"/>
       <w:r>
         <w:drawing>
           <wp:inline>
@@ -1187,7 +789,7 @@
                     </pic:cNvPicPr>
                   </pic:nvPicPr>
                   <pic:blipFill>
-                    <a:blip r:embed="rId37"/>
+                    <a:blip r:embed="rId35"/>
                     <a:stretch>
                       <a:fillRect/>
                     </a:stretch>
@@ -1213,7 +815,7 @@
           </wp:inline>
         </w:drawing>
       </w:r>
-      <w:bookmarkEnd w:id="38"/>
+      <w:bookmarkEnd w:id="36"/>
     </w:p>
     <w:p>
       <w:pPr>
@@ -1251,7 +853,7 @@
       <w:pPr>
         <w:pStyle w:val="CaptionedFigure"/>
       </w:pPr>
-      <w:bookmarkStart w:id="40" w:name="fig:010"/>
+      <w:bookmarkStart w:id="38" w:name="fig:010"/>
       <w:r>
         <w:drawing>
           <wp:inline>
@@ -1268,7 +870,7 @@
                     </pic:cNvPicPr>
                   </pic:nvPicPr>
                   <pic:blipFill>
-                    <a:blip r:embed="rId39"/>
+                    <a:blip r:embed="rId37"/>
                     <a:stretch>
                       <a:fillRect/>
                     </a:stretch>
@@ -1294,7 +896,7 @@
           </wp:inline>
         </w:drawing>
       </w:r>
-      <w:bookmarkEnd w:id="40"/>
+      <w:bookmarkEnd w:id="38"/>
     </w:p>
     <w:p>
       <w:pPr>
@@ -1332,7 +934,7 @@
       <w:pPr>
         <w:pStyle w:val="CaptionedFigure"/>
       </w:pPr>
-      <w:bookmarkStart w:id="42" w:name="fig:011"/>
+      <w:bookmarkStart w:id="40" w:name="fig:011"/>
       <w:r>
         <w:drawing>
           <wp:inline>
@@ -1349,7 +951,7 @@
                     </pic:cNvPicPr>
                   </pic:nvPicPr>
                   <pic:blipFill>
-                    <a:blip r:embed="rId41"/>
+                    <a:blip r:embed="rId39"/>
                     <a:stretch>
                       <a:fillRect/>
                     </a:stretch>
@@ -1375,7 +977,7 @@
           </wp:inline>
         </w:drawing>
       </w:r>
-      <w:bookmarkEnd w:id="42"/>
+      <w:bookmarkEnd w:id="40"/>
     </w:p>
     <w:p>
       <w:pPr>
@@ -1413,7 +1015,7 @@
       <w:pPr>
         <w:pStyle w:val="CaptionedFigure"/>
       </w:pPr>
-      <w:bookmarkStart w:id="44" w:name="fig:012"/>
+      <w:bookmarkStart w:id="42" w:name="fig:012"/>
       <w:r>
         <w:drawing>
           <wp:inline>
@@ -1430,7 +1032,7 @@
                     </pic:cNvPicPr>
                   </pic:nvPicPr>
                   <pic:blipFill>
-                    <a:blip r:embed="rId43"/>
+                    <a:blip r:embed="rId41"/>
                     <a:stretch>
                       <a:fillRect/>
                     </a:stretch>
@@ -1456,7 +1058,7 @@
           </wp:inline>
         </w:drawing>
       </w:r>
-      <w:bookmarkEnd w:id="44"/>
+      <w:bookmarkEnd w:id="42"/>
     </w:p>
     <w:p>
       <w:pPr>
@@ -1494,7 +1096,7 @@
       <w:pPr>
         <w:pStyle w:val="CaptionedFigure"/>
       </w:pPr>
-      <w:bookmarkStart w:id="46" w:name="fig:013"/>
+      <w:bookmarkStart w:id="44" w:name="fig:013"/>
       <w:r>
         <w:drawing>
           <wp:inline>
@@ -1511,7 +1113,7 @@
                     </pic:cNvPicPr>
                   </pic:nvPicPr>
                   <pic:blipFill>
-                    <a:blip r:embed="rId45"/>
+                    <a:blip r:embed="rId43"/>
                     <a:stretch>
                       <a:fillRect/>
                     </a:stretch>
@@ -1537,7 +1139,7 @@
           </wp:inline>
         </w:drawing>
       </w:r>
-      <w:bookmarkEnd w:id="46"/>
+      <w:bookmarkEnd w:id="44"/>
     </w:p>
     <w:p>
       <w:pPr>
@@ -1575,7 +1177,7 @@
       <w:pPr>
         <w:pStyle w:val="CaptionedFigure"/>
       </w:pPr>
-      <w:bookmarkStart w:id="48" w:name="fig:014"/>
+      <w:bookmarkStart w:id="46" w:name="fig:014"/>
       <w:r>
         <w:drawing>
           <wp:inline>
@@ -1592,7 +1194,7 @@
                     </pic:cNvPicPr>
                   </pic:nvPicPr>
                   <pic:blipFill>
-                    <a:blip r:embed="rId47"/>
+                    <a:blip r:embed="rId45"/>
                     <a:stretch>
                       <a:fillRect/>
                     </a:stretch>
@@ -1618,7 +1220,7 @@
           </wp:inline>
         </w:drawing>
       </w:r>
-      <w:bookmarkEnd w:id="48"/>
+      <w:bookmarkEnd w:id="46"/>
     </w:p>
     <w:p>
       <w:pPr>
@@ -1656,7 +1258,7 @@
       <w:pPr>
         <w:pStyle w:val="CaptionedFigure"/>
       </w:pPr>
-      <w:bookmarkStart w:id="50" w:name="fig:015"/>
+      <w:bookmarkStart w:id="48" w:name="fig:015"/>
       <w:r>
         <w:drawing>
           <wp:inline>
@@ -1673,7 +1275,7 @@
                     </pic:cNvPicPr>
                   </pic:nvPicPr>
                   <pic:blipFill>
-                    <a:blip r:embed="rId49"/>
+                    <a:blip r:embed="rId47"/>
                     <a:stretch>
                       <a:fillRect/>
                     </a:stretch>
@@ -1699,7 +1301,7 @@
           </wp:inline>
         </w:drawing>
       </w:r>
-      <w:bookmarkEnd w:id="50"/>
+      <w:bookmarkEnd w:id="48"/>
     </w:p>
     <w:p>
       <w:pPr>
@@ -1751,7 +1353,7 @@
       <w:pPr>
         <w:pStyle w:val="CaptionedFigure"/>
       </w:pPr>
-      <w:bookmarkStart w:id="52" w:name="fig:016"/>
+      <w:bookmarkStart w:id="50" w:name="fig:016"/>
       <w:r>
         <w:drawing>
           <wp:inline>
@@ -1768,7 +1370,7 @@
                     </pic:cNvPicPr>
                   </pic:nvPicPr>
                   <pic:blipFill>
-                    <a:blip r:embed="rId51"/>
+                    <a:blip r:embed="rId49"/>
                     <a:stretch>
                       <a:fillRect/>
                     </a:stretch>
@@ -1794,7 +1396,7 @@
           </wp:inline>
         </w:drawing>
       </w:r>
-      <w:bookmarkEnd w:id="52"/>
+      <w:bookmarkEnd w:id="50"/>
     </w:p>
     <w:p>
       <w:pPr>
@@ -1810,7 +1412,7 @@
       <w:pPr>
         <w:pStyle w:val="CaptionedFigure"/>
       </w:pPr>
-      <w:bookmarkStart w:id="54" w:name="fig:017"/>
+      <w:bookmarkStart w:id="52" w:name="fig:017"/>
       <w:r>
         <w:drawing>
           <wp:inline>
@@ -1827,7 +1429,7 @@
                     </pic:cNvPicPr>
                   </pic:nvPicPr>
                   <pic:blipFill>
-                    <a:blip r:embed="rId53"/>
+                    <a:blip r:embed="rId51"/>
                     <a:stretch>
                       <a:fillRect/>
                     </a:stretch>
@@ -1853,7 +1455,7 @@
           </wp:inline>
         </w:drawing>
       </w:r>
-      <w:bookmarkEnd w:id="54"/>
+      <w:bookmarkEnd w:id="52"/>
     </w:p>
     <w:p>
       <w:pPr>
@@ -1864,8 +1466,8 @@
       </w:r>
     </w:p>
     <w:bookmarkEnd w:id="0"/>
-    <w:bookmarkEnd w:id="55"/>
-    <w:bookmarkStart w:id="56" w:name="выводы"/>
+    <w:bookmarkEnd w:id="53"/>
+    <w:bookmarkStart w:id="65" w:name="Xe9bac29e45596ca0503ff447a456b0579d1aac3"/>
     <w:p>
       <w:pPr>
         <w:pStyle w:val="Heading1"/>
@@ -1874,13 +1476,31 @@
         <w:rPr>
           <w:rStyle w:val="SectionNumber"/>
         </w:rPr>
-        <w:t xml:space="preserve">5</w:t>
+        <w:t xml:space="preserve">3</w:t>
       </w:r>
       <w:r>
         <w:tab/>
       </w:r>
       <w:r>
-        <w:t xml:space="preserve">Выводы</w:t>
+        <w:t xml:space="preserve">Описание выполнения заданий для самостоятельной работы</w:t>
+      </w:r>
+    </w:p>
+    <w:bookmarkStart w:id="56" w:name="задание-1"/>
+    <w:p>
+      <w:pPr>
+        <w:pStyle w:val="Heading2"/>
+      </w:pPr>
+      <w:r>
+        <w:rPr>
+          <w:rStyle w:val="SectionNumber"/>
+        </w:rPr>
+        <w:t xml:space="preserve">3.1</w:t>
+      </w:r>
+      <w:r>
+        <w:tab/>
+      </w:r>
+      <w:r>
+        <w:t xml:space="preserve">Задание 1</w:t>
       </w:r>
     </w:p>
     <w:p>
@@ -1888,213 +1508,466 @@
         <w:pStyle w:val="FirstParagraph"/>
       </w:pPr>
       <w:r>
-        <w:t xml:space="preserve">B ходе работы я узнал о системе обновления версий, научился взаимодействовать с</w:t>
-      </w:r>
-      <w:r>
-        <w:t xml:space="preserve"> </w:t>
-      </w:r>
-      <w:r>
-        <w:t xml:space="preserve">GitHub (изменять, удалять и добавлять новые файлы) при помощи командной строки</w:t>
-      </w:r>
-      <w:r>
-        <w:t xml:space="preserve"> </w:t>
-      </w:r>
-      <w:r>
-        <w:t xml:space="preserve">Linux. Узнал о безопасном способе соединения с сервером, при помощи SSH ключей</w:t>
-      </w:r>
-    </w:p>
-    <w:bookmarkEnd w:id="56"/>
-    <w:bookmarkStart w:id="65" w:name="список-литературы"/>
-    <w:p>
-      <w:pPr>
-        <w:pStyle w:val="Heading1"/>
-      </w:pPr>
-      <w:r>
-        <w:t xml:space="preserve">Список литературы</w:t>
-      </w:r>
-    </w:p>
-    <w:bookmarkStart w:id="64" w:name="refs"/>
-    <w:bookmarkStart w:id="58" w:name="ref-gnu-doc:bash"/>
-    <w:p>
-      <w:pPr>
-        <w:pStyle w:val="Bibliography"/>
-      </w:pPr>
-      <w:r>
-        <w:t xml:space="preserve">1.</w:t>
-      </w:r>
-      <w:r>
-        <w:t xml:space="preserve"> </w:t>
-      </w:r>
-      <w:r>
-        <w:t xml:space="preserve">	</w:t>
-      </w:r>
-      <w:r>
-        <w:t xml:space="preserve">GNU Bash Manual</w:t>
-      </w:r>
-      <w:r>
-        <w:t xml:space="preserve"> </w:t>
-      </w:r>
-      <w:r>
-        <w:t xml:space="preserve">[Электронный ресурс]. Free Software Foundation, 2016. URL:</w:t>
-      </w:r>
-      <w:r>
-        <w:t xml:space="preserve"> </w:t>
-      </w:r>
-      <w:hyperlink r:id="rId57">
+        <w:t xml:space="preserve">Создайте отчет по выполнению лабораторной работы в соответствующем</w:t>
+      </w:r>
+      <w:r>
+        <w:t xml:space="preserve"> </w:t>
+      </w:r>
+      <w:r>
+        <w:t xml:space="preserve">каталоге рабочего пространства (labs &gt; lab02 &gt; report).</w:t>
+      </w:r>
+    </w:p>
+    <w:p>
+      <w:pPr>
+        <w:pStyle w:val="BodyText"/>
+      </w:pPr>
+      <w:r>
+        <w:t xml:space="preserve">Для этого переместим файл с лабораторной работой в необходимую папку (рис.</w:t>
+      </w:r>
+      <w:r>
+        <w:t xml:space="preserve"> </w:t>
+      </w:r>
+      <w:hyperlink w:anchor="fig:020">
         <w:r>
           <w:rPr>
             <w:rStyle w:val="Hyperlink"/>
           </w:rPr>
-          <w:t xml:space="preserve">https://www.gnu.org/software/bash/manual/</w:t>
+          <w:t xml:space="preserve">17</w:t>
         </w:r>
       </w:hyperlink>
       <w:r>
-        <w:t xml:space="preserve">.</w:t>
-      </w:r>
-    </w:p>
-    <w:bookmarkEnd w:id="58"/>
-    <w:bookmarkStart w:id="59" w:name="ref-newham:2005:bash"/>
-    <w:p>
-      <w:pPr>
-        <w:pStyle w:val="Bibliography"/>
-      </w:pPr>
-      <w:r>
-        <w:t xml:space="preserve">2.</w:t>
-      </w:r>
-      <w:r>
-        <w:t xml:space="preserve"> </w:t>
-      </w:r>
-      <w:r>
-        <w:t xml:space="preserve">	</w:t>
-      </w:r>
-      <w:r>
-        <w:t xml:space="preserve">Newham C.</w:t>
-      </w:r>
-      <w:r>
-        <w:t xml:space="preserve"> </w:t>
-      </w:r>
-      <w:r>
-        <w:t xml:space="preserve">Learning the bash Shell: Unix Shell Programming</w:t>
-      </w:r>
-      <w:r>
-        <w:t xml:space="preserve">. O’Reilly Media, 2005. 354 с.</w:t>
-      </w:r>
-    </w:p>
+        <w:t xml:space="preserve">).</w:t>
+      </w:r>
+    </w:p>
+    <w:bookmarkStart w:id="0" w:name="fig:020"/>
+    <w:p>
+      <w:pPr>
+        <w:pStyle w:val="CaptionedFigure"/>
+      </w:pPr>
+      <w:bookmarkStart w:id="55" w:name="fig:020"/>
+      <w:r>
+        <w:drawing>
+          <wp:inline>
+            <wp:extent cx="5334000" cy="254888"/>
+            <wp:effectExtent b="0" l="0" r="0" t="0"/>
+            <wp:docPr descr="Figure 17: Перемещение файла 1" title="" id="1" name="Picture"/>
+            <a:graphic>
+              <a:graphicData uri="http://schemas.openxmlformats.org/drawingml/2006/picture">
+                <pic:pic>
+                  <pic:nvPicPr>
+                    <pic:cNvPr descr="image/01.png" id="0" name="Picture"/>
+                    <pic:cNvPicPr>
+                      <a:picLocks noChangeArrowheads="1" noChangeAspect="1"/>
+                    </pic:cNvPicPr>
+                  </pic:nvPicPr>
+                  <pic:blipFill>
+                    <a:blip r:embed="rId54"/>
+                    <a:stretch>
+                      <a:fillRect/>
+                    </a:stretch>
+                  </pic:blipFill>
+                  <pic:spPr bwMode="auto">
+                    <a:xfrm>
+                      <a:off x="0" y="0"/>
+                      <a:ext cx="5334000" cy="254888"/>
+                    </a:xfrm>
+                    <a:prstGeom prst="rect">
+                      <a:avLst/>
+                    </a:prstGeom>
+                    <a:noFill/>
+                    <a:ln w="9525">
+                      <a:noFill/>
+                      <a:headEnd/>
+                      <a:tailEnd/>
+                    </a:ln>
+                  </pic:spPr>
+                </pic:pic>
+              </a:graphicData>
+            </a:graphic>
+          </wp:inline>
+        </w:drawing>
+      </w:r>
+      <w:bookmarkEnd w:id="55"/>
+    </w:p>
+    <w:p>
+      <w:pPr>
+        <w:pStyle w:val="ImageCaption"/>
+      </w:pPr>
+      <w:r>
+        <w:t xml:space="preserve">Figure 17: Перемещение файла 1</w:t>
+      </w:r>
+    </w:p>
+    <w:bookmarkEnd w:id="0"/>
+    <w:bookmarkEnd w:id="56"/>
+    <w:bookmarkStart w:id="59" w:name="задание-2"/>
+    <w:p>
+      <w:pPr>
+        <w:pStyle w:val="Heading2"/>
+      </w:pPr>
+      <w:r>
+        <w:rPr>
+          <w:rStyle w:val="SectionNumber"/>
+        </w:rPr>
+        <w:t xml:space="preserve">3.2</w:t>
+      </w:r>
+      <w:r>
+        <w:tab/>
+      </w:r>
+      <w:r>
+        <w:t xml:space="preserve">Задание 2</w:t>
+      </w:r>
+    </w:p>
+    <w:p>
+      <w:pPr>
+        <w:pStyle w:val="FirstParagraph"/>
+      </w:pPr>
+      <w:r>
+        <w:t xml:space="preserve">Скопируйте отчеты по выполнению предыдущих лабораторных работ в</w:t>
+      </w:r>
+      <w:r>
+        <w:t xml:space="preserve"> </w:t>
+      </w:r>
+      <w:r>
+        <w:t xml:space="preserve">соответствующие каталоги созданного рабочего пространства.</w:t>
+      </w:r>
+    </w:p>
+    <w:p>
+      <w:pPr>
+        <w:pStyle w:val="BodyText"/>
+      </w:pPr>
+      <w:r>
+        <w:t xml:space="preserve">Для этого переместим файл с лабораторной работой в необходимую папку (рис.</w:t>
+      </w:r>
+      <w:r>
+        <w:t xml:space="preserve"> </w:t>
+      </w:r>
+      <w:hyperlink w:anchor="fig:021">
+        <w:r>
+          <w:rPr>
+            <w:rStyle w:val="Hyperlink"/>
+          </w:rPr>
+          <w:t xml:space="preserve">18</w:t>
+        </w:r>
+      </w:hyperlink>
+      <w:r>
+        <w:t xml:space="preserve">).</w:t>
+      </w:r>
+    </w:p>
+    <w:bookmarkStart w:id="0" w:name="fig:021"/>
+    <w:p>
+      <w:pPr>
+        <w:pStyle w:val="CaptionedFigure"/>
+      </w:pPr>
+      <w:bookmarkStart w:id="58" w:name="fig:021"/>
+      <w:r>
+        <w:drawing>
+          <wp:inline>
+            <wp:extent cx="5334000" cy="254888"/>
+            <wp:effectExtent b="0" l="0" r="0" t="0"/>
+            <wp:docPr descr="Figure 18: Перемещение файла 2" title="" id="1" name="Picture"/>
+            <a:graphic>
+              <a:graphicData uri="http://schemas.openxmlformats.org/drawingml/2006/picture">
+                <pic:pic>
+                  <pic:nvPicPr>
+                    <pic:cNvPr descr="image/02.png" id="0" name="Picture"/>
+                    <pic:cNvPicPr>
+                      <a:picLocks noChangeArrowheads="1" noChangeAspect="1"/>
+                    </pic:cNvPicPr>
+                  </pic:nvPicPr>
+                  <pic:blipFill>
+                    <a:blip r:embed="rId57"/>
+                    <a:stretch>
+                      <a:fillRect/>
+                    </a:stretch>
+                  </pic:blipFill>
+                  <pic:spPr bwMode="auto">
+                    <a:xfrm>
+                      <a:off x="0" y="0"/>
+                      <a:ext cx="5334000" cy="254888"/>
+                    </a:xfrm>
+                    <a:prstGeom prst="rect">
+                      <a:avLst/>
+                    </a:prstGeom>
+                    <a:noFill/>
+                    <a:ln w="9525">
+                      <a:noFill/>
+                      <a:headEnd/>
+                      <a:tailEnd/>
+                    </a:ln>
+                  </pic:spPr>
+                </pic:pic>
+              </a:graphicData>
+            </a:graphic>
+          </wp:inline>
+        </w:drawing>
+      </w:r>
+      <w:bookmarkEnd w:id="58"/>
+    </w:p>
+    <w:p>
+      <w:pPr>
+        <w:pStyle w:val="ImageCaption"/>
+      </w:pPr>
+      <w:r>
+        <w:t xml:space="preserve">Figure 18: Перемещение файла 2</w:t>
+      </w:r>
+    </w:p>
+    <w:bookmarkEnd w:id="0"/>
     <w:bookmarkEnd w:id="59"/>
-    <w:bookmarkStart w:id="60" w:name="ref-zarrelli:2017:bash"/>
-    <w:p>
-      <w:pPr>
-        <w:pStyle w:val="Bibliography"/>
-      </w:pPr>
-      <w:r>
-        <w:t xml:space="preserve">3.</w:t>
-      </w:r>
-      <w:r>
-        <w:t xml:space="preserve"> </w:t>
-      </w:r>
-      <w:r>
-        <w:t xml:space="preserve">	</w:t>
-      </w:r>
-      <w:r>
-        <w:t xml:space="preserve">Zarrelli G.</w:t>
-      </w:r>
-      <w:r>
-        <w:t xml:space="preserve"> </w:t>
-      </w:r>
-      <w:r>
-        <w:t xml:space="preserve">Mastering Bash</w:t>
-      </w:r>
-      <w:r>
-        <w:t xml:space="preserve">. Packt Publishing, 2017. 502 с.</w:t>
-      </w:r>
-    </w:p>
-    <w:bookmarkEnd w:id="60"/>
-    <w:bookmarkStart w:id="61" w:name="ref-robbins:2013:bash"/>
-    <w:p>
-      <w:pPr>
-        <w:pStyle w:val="Bibliography"/>
-      </w:pPr>
-      <w:r>
-        <w:t xml:space="preserve">4.</w:t>
-      </w:r>
-      <w:r>
-        <w:t xml:space="preserve"> </w:t>
-      </w:r>
-      <w:r>
-        <w:t xml:space="preserve">	</w:t>
-      </w:r>
-      <w:r>
-        <w:t xml:space="preserve">Robbins A.</w:t>
-      </w:r>
-      <w:r>
-        <w:t xml:space="preserve"> </w:t>
-      </w:r>
-      <w:r>
-        <w:t xml:space="preserve">Bash Pocket Reference</w:t>
-      </w:r>
-      <w:r>
-        <w:t xml:space="preserve">. O’Reilly Media, 2016. 156 с.</w:t>
-      </w:r>
-    </w:p>
-    <w:bookmarkEnd w:id="61"/>
-    <w:bookmarkStart w:id="62" w:name="ref-tannenbaum:arch-pc:ru"/>
-    <w:p>
-      <w:pPr>
-        <w:pStyle w:val="Bibliography"/>
-      </w:pPr>
-      <w:r>
-        <w:t xml:space="preserve">5.</w:t>
-      </w:r>
-      <w:r>
-        <w:t xml:space="preserve"> </w:t>
-      </w:r>
-      <w:r>
-        <w:t xml:space="preserve">	</w:t>
-      </w:r>
-      <w:r>
-        <w:t xml:space="preserve">Таненбаум Э.</w:t>
-      </w:r>
-      <w:r>
-        <w:t xml:space="preserve"> </w:t>
-      </w:r>
-      <w:r>
-        <w:t xml:space="preserve">Архитектура компьютера</w:t>
-      </w:r>
-      <w:r>
-        <w:t xml:space="preserve">. 6-е изд. СПб.: Питер, 2013. 874 с.</w:t>
-      </w:r>
-    </w:p>
-    <w:bookmarkEnd w:id="62"/>
-    <w:bookmarkStart w:id="63" w:name="ref-tannenbaum:modern-os:ru"/>
-    <w:p>
-      <w:pPr>
-        <w:pStyle w:val="Bibliography"/>
-      </w:pPr>
-      <w:r>
-        <w:t xml:space="preserve">6.</w:t>
-      </w:r>
-      <w:r>
-        <w:t xml:space="preserve"> </w:t>
-      </w:r>
-      <w:r>
-        <w:t xml:space="preserve">	</w:t>
-      </w:r>
-      <w:r>
-        <w:t xml:space="preserve">Таненбаум Э., Бос Х.</w:t>
-      </w:r>
-      <w:r>
-        <w:t xml:space="preserve"> </w:t>
-      </w:r>
-      <w:r>
-        <w:t xml:space="preserve">Современные операционные системы</w:t>
-      </w:r>
-      <w:r>
-        <w:t xml:space="preserve">. 4-е изд. СПб.: Питер, 2015. 1120 с.</w:t>
-      </w:r>
-    </w:p>
-    <w:bookmarkEnd w:id="63"/>
+    <w:bookmarkStart w:id="64" w:name="задание-3"/>
+    <w:p>
+      <w:pPr>
+        <w:pStyle w:val="Heading2"/>
+      </w:pPr>
+      <w:r>
+        <w:rPr>
+          <w:rStyle w:val="SectionNumber"/>
+        </w:rPr>
+        <w:t xml:space="preserve">3.3</w:t>
+      </w:r>
+      <w:r>
+        <w:tab/>
+      </w:r>
+      <w:r>
+        <w:t xml:space="preserve">Задание 3</w:t>
+      </w:r>
+    </w:p>
+    <w:p>
+      <w:pPr>
+        <w:pStyle w:val="FirstParagraph"/>
+      </w:pPr>
+      <w:r>
+        <w:t xml:space="preserve">Загрузите файлы на</w:t>
+      </w:r>
+      <w:r>
+        <w:t xml:space="preserve"> </w:t>
+      </w:r>
+      <w:r>
+        <w:rPr>
+          <w:bCs/>
+          <w:b/>
+        </w:rPr>
+        <w:t xml:space="preserve">GitHub</w:t>
+      </w:r>
+    </w:p>
+    <w:p>
+      <w:pPr>
+        <w:pStyle w:val="BodyText"/>
+      </w:pPr>
+      <w:r>
+        <w:t xml:space="preserve">Для загрузки файлов на</w:t>
+      </w:r>
+      <w:r>
+        <w:t xml:space="preserve"> </w:t>
+      </w:r>
+      <w:r>
+        <w:rPr>
+          <w:bCs/>
+          <w:b/>
+        </w:rPr>
+        <w:t xml:space="preserve">GitHub</w:t>
+      </w:r>
+      <w:r>
+        <w:t xml:space="preserve"> </w:t>
+      </w:r>
+      <w:r>
+        <w:t xml:space="preserve">воспользуемся последовательностью команд (рис.</w:t>
+      </w:r>
+      <w:r>
+        <w:t xml:space="preserve"> </w:t>
+      </w:r>
+      <w:hyperlink w:anchor="fig:022">
+        <w:r>
+          <w:rPr>
+            <w:rStyle w:val="Hyperlink"/>
+          </w:rPr>
+          <w:t xml:space="preserve">19</w:t>
+        </w:r>
+      </w:hyperlink>
+      <w:r>
+        <w:t xml:space="preserve">).</w:t>
+      </w:r>
+    </w:p>
+    <w:bookmarkStart w:id="0" w:name="fig:022"/>
+    <w:p>
+      <w:pPr>
+        <w:pStyle w:val="CaptionedFigure"/>
+      </w:pPr>
+      <w:bookmarkStart w:id="61" w:name="fig:022"/>
+      <w:r>
+        <w:drawing>
+          <wp:inline>
+            <wp:extent cx="5334000" cy="2428115"/>
+            <wp:effectExtent b="0" l="0" r="0" t="0"/>
+            <wp:docPr descr="Figure 19: Загрузка файлов на GitHub)" title="" id="1" name="Picture"/>
+            <a:graphic>
+              <a:graphicData uri="http://schemas.openxmlformats.org/drawingml/2006/picture">
+                <pic:pic>
+                  <pic:nvPicPr>
+                    <pic:cNvPr descr="image/03.png" id="0" name="Picture"/>
+                    <pic:cNvPicPr>
+                      <a:picLocks noChangeArrowheads="1" noChangeAspect="1"/>
+                    </pic:cNvPicPr>
+                  </pic:nvPicPr>
+                  <pic:blipFill>
+                    <a:blip r:embed="rId60"/>
+                    <a:stretch>
+                      <a:fillRect/>
+                    </a:stretch>
+                  </pic:blipFill>
+                  <pic:spPr bwMode="auto">
+                    <a:xfrm>
+                      <a:off x="0" y="0"/>
+                      <a:ext cx="5334000" cy="2428115"/>
+                    </a:xfrm>
+                    <a:prstGeom prst="rect">
+                      <a:avLst/>
+                    </a:prstGeom>
+                    <a:noFill/>
+                    <a:ln w="9525">
+                      <a:noFill/>
+                      <a:headEnd/>
+                      <a:tailEnd/>
+                    </a:ln>
+                  </pic:spPr>
+                </pic:pic>
+              </a:graphicData>
+            </a:graphic>
+          </wp:inline>
+        </w:drawing>
+      </w:r>
+      <w:bookmarkEnd w:id="61"/>
+    </w:p>
+    <w:p>
+      <w:pPr>
+        <w:pStyle w:val="ImageCaption"/>
+      </w:pPr>
+      <w:r>
+        <w:t xml:space="preserve">Figure 19: Загрузка файлов на GitHub)</w:t>
+      </w:r>
+    </w:p>
+    <w:bookmarkEnd w:id="0"/>
+    <w:p>
+      <w:pPr>
+        <w:pStyle w:val="BodyText"/>
+      </w:pPr>
+      <w:r>
+        <w:t xml:space="preserve">Проверим файлы на сервере (рис.</w:t>
+      </w:r>
+      <w:r>
+        <w:t xml:space="preserve"> </w:t>
+      </w:r>
+      <w:hyperlink w:anchor="fig:023">
+        <w:r>
+          <w:rPr>
+            <w:rStyle w:val="Hyperlink"/>
+          </w:rPr>
+          <w:t xml:space="preserve">20</w:t>
+        </w:r>
+      </w:hyperlink>
+      <w:r>
+        <w:t xml:space="preserve">).</w:t>
+      </w:r>
+    </w:p>
+    <w:bookmarkStart w:id="0" w:name="fig:023"/>
+    <w:p>
+      <w:pPr>
+        <w:pStyle w:val="CaptionedFigure"/>
+      </w:pPr>
+      <w:bookmarkStart w:id="63" w:name="fig:023"/>
+      <w:r>
+        <w:drawing>
+          <wp:inline>
+            <wp:extent cx="5334000" cy="1777999"/>
+            <wp:effectExtent b="0" l="0" r="0" t="0"/>
+            <wp:docPr descr="Figure 20: Обновленный репозиторий GitHub" title="" id="1" name="Picture"/>
+            <a:graphic>
+              <a:graphicData uri="http://schemas.openxmlformats.org/drawingml/2006/picture">
+                <pic:pic>
+                  <pic:nvPicPr>
+                    <pic:cNvPr descr="image/04.png" id="0" name="Picture"/>
+                    <pic:cNvPicPr>
+                      <a:picLocks noChangeArrowheads="1" noChangeAspect="1"/>
+                    </pic:cNvPicPr>
+                  </pic:nvPicPr>
+                  <pic:blipFill>
+                    <a:blip r:embed="rId62"/>
+                    <a:stretch>
+                      <a:fillRect/>
+                    </a:stretch>
+                  </pic:blipFill>
+                  <pic:spPr bwMode="auto">
+                    <a:xfrm>
+                      <a:off x="0" y="0"/>
+                      <a:ext cx="5334000" cy="1777999"/>
+                    </a:xfrm>
+                    <a:prstGeom prst="rect">
+                      <a:avLst/>
+                    </a:prstGeom>
+                    <a:noFill/>
+                    <a:ln w="9525">
+                      <a:noFill/>
+                      <a:headEnd/>
+                      <a:tailEnd/>
+                    </a:ln>
+                  </pic:spPr>
+                </pic:pic>
+              </a:graphicData>
+            </a:graphic>
+          </wp:inline>
+        </w:drawing>
+      </w:r>
+      <w:bookmarkEnd w:id="63"/>
+    </w:p>
+    <w:p>
+      <w:pPr>
+        <w:pStyle w:val="ImageCaption"/>
+      </w:pPr>
+      <w:r>
+        <w:t xml:space="preserve">Figure 20: Обновленный репозиторий GitHub</w:t>
+      </w:r>
+    </w:p>
+    <w:bookmarkEnd w:id="0"/>
     <w:bookmarkEnd w:id="64"/>
     <w:bookmarkEnd w:id="65"/>
+    <w:bookmarkStart w:id="66" w:name="вывод"/>
+    <w:p>
+      <w:pPr>
+        <w:pStyle w:val="Heading1"/>
+      </w:pPr>
+      <w:r>
+        <w:rPr>
+          <w:rStyle w:val="SectionNumber"/>
+        </w:rPr>
+        <w:t xml:space="preserve">4</w:t>
+      </w:r>
+      <w:r>
+        <w:tab/>
+      </w:r>
+      <w:r>
+        <w:t xml:space="preserve">Вывод</w:t>
+      </w:r>
+    </w:p>
+    <w:p>
+      <w:pPr>
+        <w:pStyle w:val="FirstParagraph"/>
+      </w:pPr>
+      <w:r>
+        <w:t xml:space="preserve">B ходе работы я узнал о системе обновления версий, научился взаимодействовать с</w:t>
+      </w:r>
+      <w:r>
+        <w:t xml:space="preserve"> </w:t>
+      </w:r>
+      <w:r>
+        <w:t xml:space="preserve">GitHub (изменять, удалять и добавлять новые файлы) при помощи командной строки</w:t>
+      </w:r>
+      <w:r>
+        <w:t xml:space="preserve"> </w:t>
+      </w:r>
+      <w:r>
+        <w:t xml:space="preserve">Linux. Узнал о безопасном способе соединения с сервером, при помощи SSH ключей</w:t>
+      </w:r>
+    </w:p>
+    <w:bookmarkEnd w:id="66"/>
     <w:sectPr/>
   </w:body>
 </w:document>
@@ -2201,123 +2074,8 @@
       </w:pPr>
     </w:lvl>
   </w:abstractNum>
-  <w:abstractNum w:abstractNumId="99411">
-    <w:nsid w:val="A99411"/>
-    <w:multiLevelType w:val="multilevel"/>
-    <w:lvl w:ilvl="0">
-      <w:start w:val="1"/>
-      <w:numFmt w:val="decimal"/>
-      <w:lvlText w:val="%1."/>
-      <w:lvlJc w:val="left"/>
-      <w:pPr>
-        <w:ind w:left="720" w:hanging="480"/>
-      </w:pPr>
-    </w:lvl>
-    <w:lvl w:ilvl="1">
-      <w:start w:val="1"/>
-      <w:numFmt w:val="decimal"/>
-      <w:lvlText w:val="%2."/>
-      <w:lvlJc w:val="left"/>
-      <w:pPr>
-        <w:ind w:left="1440" w:hanging="480"/>
-      </w:pPr>
-    </w:lvl>
-    <w:lvl w:ilvl="2">
-      <w:start w:val="1"/>
-      <w:numFmt w:val="decimal"/>
-      <w:lvlText w:val="%3."/>
-      <w:lvlJc w:val="left"/>
-      <w:pPr>
-        <w:ind w:left="2160" w:hanging="480"/>
-      </w:pPr>
-    </w:lvl>
-    <w:lvl w:ilvl="3">
-      <w:start w:val="1"/>
-      <w:numFmt w:val="decimal"/>
-      <w:lvlText w:val="%4."/>
-      <w:lvlJc w:val="left"/>
-      <w:pPr>
-        <w:ind w:left="2880" w:hanging="480"/>
-      </w:pPr>
-    </w:lvl>
-    <w:lvl w:ilvl="4">
-      <w:start w:val="1"/>
-      <w:numFmt w:val="decimal"/>
-      <w:lvlText w:val="%5."/>
-      <w:lvlJc w:val="left"/>
-      <w:pPr>
-        <w:ind w:left="3600" w:hanging="480"/>
-      </w:pPr>
-    </w:lvl>
-    <w:lvl w:ilvl="5">
-      <w:start w:val="1"/>
-      <w:numFmt w:val="decimal"/>
-      <w:lvlText w:val="%6."/>
-      <w:lvlJc w:val="left"/>
-      <w:pPr>
-        <w:ind w:left="4320" w:hanging="480"/>
-      </w:pPr>
-    </w:lvl>
-    <w:lvl w:ilvl="6">
-      <w:start w:val="1"/>
-      <w:numFmt w:val="decimal"/>
-      <w:lvlText w:val="%7."/>
-      <w:lvlJc w:val="left"/>
-      <w:pPr>
-        <w:ind w:left="5040" w:hanging="480"/>
-      </w:pPr>
-    </w:lvl>
-    <w:lvl w:ilvl="7">
-      <w:start w:val="1"/>
-      <w:numFmt w:val="decimal"/>
-      <w:lvlText w:val="%8."/>
-      <w:lvlJc w:val="left"/>
-      <w:pPr>
-        <w:ind w:left="5760" w:hanging="480"/>
-      </w:pPr>
-    </w:lvl>
-    <w:lvl w:ilvl="8">
-      <w:start w:val="1"/>
-      <w:numFmt w:val="decimal"/>
-      <w:lvlText w:val="%9."/>
-      <w:lvlJc w:val="left"/>
-      <w:pPr>
-        <w:ind w:left="6480" w:hanging="480"/>
-      </w:pPr>
-    </w:lvl>
-  </w:abstractNum>
   <w:num w:numId="1000">
     <w:abstractNumId w:val="990"/>
-  </w:num>
-  <w:num w:numId="1001">
-    <w:abstractNumId w:val="99411"/>
-    <w:lvlOverride w:ilvl="0">
-      <w:startOverride w:val="1"/>
-    </w:lvlOverride>
-    <w:lvlOverride w:ilvl="1">
-      <w:startOverride w:val="1"/>
-    </w:lvlOverride>
-    <w:lvlOverride w:ilvl="2">
-      <w:startOverride w:val="1"/>
-    </w:lvlOverride>
-    <w:lvlOverride w:ilvl="3">
-      <w:startOverride w:val="1"/>
-    </w:lvlOverride>
-    <w:lvlOverride w:ilvl="4">
-      <w:startOverride w:val="1"/>
-    </w:lvlOverride>
-    <w:lvlOverride w:ilvl="5">
-      <w:startOverride w:val="1"/>
-    </w:lvlOverride>
-    <w:lvlOverride w:ilvl="6">
-      <w:startOverride w:val="1"/>
-    </w:lvlOverride>
-    <w:lvlOverride w:ilvl="7">
-      <w:startOverride w:val="1"/>
-    </w:lvlOverride>
-    <w:lvlOverride w:ilvl="8">
-      <w:startOverride w:val="1"/>
-    </w:lvlOverride>
   </w:num>
 </w:numbering>
 </file>

</xml_diff>